<commit_message>
slides for week 4
</commit_message>
<xml_diff>
--- a/04-unity-physics/homework.docx
+++ b/04-unity-physics/homework.docx
@@ -1,6 +1,6 @@
 
 <file path=word/document.xml><?xml version="1.0" encoding="utf-8"?>
-<w:document xmlns:wpc="http://schemas.microsoft.com/office/word/2010/wordprocessingCanvas" xmlns:cx="http://schemas.microsoft.com/office/drawing/2014/chartex" xmlns:cx1="http://schemas.microsoft.com/office/drawing/2015/9/8/chartex" xmlns:cx2="http://schemas.microsoft.com/office/drawing/2015/10/21/chartex" xmlns:cx3="http://schemas.microsoft.com/office/drawing/2016/5/9/chartex" xmlns:cx4="http://schemas.microsoft.com/office/drawing/2016/5/10/chartex" xmlns:cx5="http://schemas.microsoft.com/office/drawing/2016/5/11/chartex" xmlns:cx6="http://schemas.microsoft.com/office/drawing/2016/5/12/chartex" xmlns:cx7="http://schemas.microsoft.com/office/drawing/2016/5/13/chartex" xmlns:cx8="http://schemas.microsoft.com/office/drawing/2016/5/14/chartex" xmlns:mc="http://schemas.openxmlformats.org/markup-compatibility/2006" xmlns:aink="http://schemas.microsoft.com/office/drawing/2016/ink" xmlns:am3d="http://schemas.microsoft.com/office/drawing/2017/model3d" xmlns:o="urn:schemas-microsoft-com:office:office" xmlns:oel="http://schemas.microsoft.com/office/2019/extlst" xmlns:r="http://schemas.openxmlformats.org/officeDocument/2006/relationships" xmlns:m="http://schemas.openxmlformats.org/officeDocument/2006/math" xmlns:v="urn:schemas-microsoft-com:vml" xmlns:wp14="http://schemas.microsoft.com/office/word/2010/wordprocessingDrawing" xmlns:wp="http://schemas.openxmlformats.org/drawingml/2006/wordprocessingDrawing" xmlns:w10="urn:schemas-microsoft-com:office:word" xmlns:w="http://schemas.openxmlformats.org/wordprocessingml/2006/main" xmlns:w14="http://schemas.microsoft.com/office/word/2010/wordml" xmlns:w15="http://schemas.microsoft.com/office/word/2012/wordml" xmlns:w16cex="http://schemas.microsoft.com/office/word/2018/wordml/cex" xmlns:w16cid="http://schemas.microsoft.com/office/word/2016/wordml/cid" xmlns:w16="http://schemas.microsoft.com/office/word/2018/wordml" xmlns:w16sdtdh="http://schemas.microsoft.com/office/word/2020/wordml/sdtdatahash" xmlns:w16se="http://schemas.microsoft.com/office/word/2015/wordml/symex" xmlns:wpg="http://schemas.microsoft.com/office/word/2010/wordprocessingGroup" xmlns:wpi="http://schemas.microsoft.com/office/word/2010/wordprocessingInk" xmlns:wne="http://schemas.microsoft.com/office/word/2006/wordml" xmlns:wps="http://schemas.microsoft.com/office/word/2010/wordprocessingShape" mc:Ignorable="w14 w15 w16se w16cid w16 w16cex w16sdtdh wp14">
+<w:document xmlns:wpc="http://schemas.microsoft.com/office/word/2010/wordprocessingCanvas" xmlns:cx="http://schemas.microsoft.com/office/drawing/2014/chartex" xmlns:cx1="http://schemas.microsoft.com/office/drawing/2015/9/8/chartex" xmlns:cx2="http://schemas.microsoft.com/office/drawing/2015/10/21/chartex" xmlns:cx3="http://schemas.microsoft.com/office/drawing/2016/5/9/chartex" xmlns:cx4="http://schemas.microsoft.com/office/drawing/2016/5/10/chartex" xmlns:cx5="http://schemas.microsoft.com/office/drawing/2016/5/11/chartex" xmlns:cx6="http://schemas.microsoft.com/office/drawing/2016/5/12/chartex" xmlns:cx7="http://schemas.microsoft.com/office/drawing/2016/5/13/chartex" xmlns:cx8="http://schemas.microsoft.com/office/drawing/2016/5/14/chartex" xmlns:mc="http://schemas.openxmlformats.org/markup-compatibility/2006" xmlns:aink="http://schemas.microsoft.com/office/drawing/2016/ink" xmlns:am3d="http://schemas.microsoft.com/office/drawing/2017/model3d" xmlns:o="urn:schemas-microsoft-com:office:office" xmlns:oel="http://schemas.microsoft.com/office/2019/extlst" xmlns:r="http://schemas.openxmlformats.org/officeDocument/2006/relationships" xmlns:m="http://schemas.openxmlformats.org/officeDocument/2006/math" xmlns:v="urn:schemas-microsoft-com:vml" xmlns:wp14="http://schemas.microsoft.com/office/word/2010/wordprocessingDrawing" xmlns:wp="http://schemas.openxmlformats.org/drawingml/2006/wordprocessingDrawing" xmlns:w10="urn:schemas-microsoft-com:office:word" xmlns:w="http://schemas.openxmlformats.org/wordprocessingml/2006/main" xmlns:w14="http://schemas.microsoft.com/office/word/2010/wordml" xmlns:w15="http://schemas.microsoft.com/office/word/2012/wordml" xmlns:w16cex="http://schemas.microsoft.com/office/word/2018/wordml/cex" xmlns:w16cid="http://schemas.microsoft.com/office/word/2016/wordml/cid" xmlns:w16="http://schemas.microsoft.com/office/word/2018/wordml" xmlns:w16du="http://schemas.microsoft.com/office/word/2023/wordml/word16du" xmlns:w16sdtdh="http://schemas.microsoft.com/office/word/2020/wordml/sdtdatahash" xmlns:w16se="http://schemas.microsoft.com/office/word/2015/wordml/symex" xmlns:wpg="http://schemas.microsoft.com/office/word/2010/wordprocessingGroup" xmlns:wpi="http://schemas.microsoft.com/office/word/2010/wordprocessingInk" xmlns:wne="http://schemas.microsoft.com/office/word/2006/wordml" xmlns:wps="http://schemas.microsoft.com/office/word/2010/wordprocessingShape" mc:Ignorable="w14 w15 w16se w16cid w16 w16cex w16sdtdh w16du wp14">
   <w:body>
     <w:p>
       <w:pPr>
@@ -68,7 +68,14 @@
           <w:rFonts w:ascii="David" w:hAnsi="David" w:cs="David"/>
           <w:rtl/>
         </w:rPr>
-        <w:t xml:space="preserve">במטלה זו עליכם לתכנת משחק </w:t>
+        <w:t>במטלה זו עליכם לתכנת משחק</w:t>
+      </w:r>
+      <w:r>
+        <w:rPr>
+          <w:rFonts w:ascii="David" w:hAnsi="David" w:cs="David" w:hint="cs"/>
+          <w:rtl/>
+        </w:rPr>
+        <w:t xml:space="preserve">ון </w:t>
       </w:r>
       <w:r>
         <w:rPr>
@@ -329,15 +336,29 @@
         </w:rPr>
         <w:t xml:space="preserve">, שנמצא בגיטהאב כאן: </w:t>
       </w:r>
-      <w:hyperlink r:id="rId7" w:history="1">
-        <w:r>
-          <w:rPr>
-            <w:rStyle w:val="Hyperlink"/>
-            <w:rFonts w:ascii="David" w:hAnsi="David" w:cs="David"/>
-          </w:rPr>
-          <w:t>https://github.com/gamedev-at-ariel</w:t>
-        </w:r>
-      </w:hyperlink>
+      <w:r>
+        <w:fldChar w:fldCharType="begin"/>
+      </w:r>
+      <w:r>
+        <w:instrText>HYPERLINK "https://github.com/gamedev-at-ariel"</w:instrText>
+      </w:r>
+      <w:r>
+        <w:fldChar w:fldCharType="separate"/>
+      </w:r>
+      <w:r>
+        <w:rPr>
+          <w:rStyle w:val="Hyperlink"/>
+          <w:rFonts w:ascii="David" w:hAnsi="David" w:cs="David"/>
+        </w:rPr>
+        <w:t>https://github.com/gamedev-at-ariel</w:t>
+      </w:r>
+      <w:r>
+        <w:rPr>
+          <w:rStyle w:val="Hyperlink"/>
+          <w:rFonts w:ascii="David" w:hAnsi="David" w:cs="David"/>
+        </w:rPr>
+        <w:fldChar w:fldCharType="end"/>
+      </w:r>
     </w:p>
     <w:p>
       <w:pPr>
@@ -592,22 +613,77 @@
           <w:color w:val="00B050"/>
           <w:rtl/>
         </w:rPr>
-        <w:t xml:space="preserve">הוסיפו קובץ </w:t>
-      </w:r>
-      <w:r>
-        <w:rPr>
-          <w:rFonts w:ascii="David" w:hAnsi="David" w:cs="David"/>
+        <w:t>הוסיפו</w:t>
+      </w:r>
+      <w:r>
+        <w:rPr>
+          <w:rFonts w:ascii="David" w:hAnsi="David" w:cs="David" w:hint="cs"/>
           <w:color w:val="00B050"/>
+          <w:rtl/>
+        </w:rPr>
+        <w:t xml:space="preserve"> את ה</w:t>
+      </w:r>
+      <w:r>
+        <w:rPr>
+          <w:rFonts w:ascii="David" w:hAnsi="David" w:cs="David" w:hint="cs"/>
+          <w:color w:val="00B050"/>
+          <w:rtl/>
+        </w:rPr>
+        <w:t xml:space="preserve">קובץ </w:t>
+      </w:r>
+      <w:proofErr w:type="spellStart"/>
+      <w:r>
+        <w:rPr>
+          <w:rFonts w:ascii="David" w:hAnsi="David" w:cs="David"/>
+          <w:color w:val="00B050"/>
         </w:rPr>
         <w:t>linter.yml</w:t>
       </w:r>
+      <w:proofErr w:type="spellEnd"/>
       <w:r>
         <w:rPr>
           <w:rFonts w:ascii="David" w:hAnsi="David" w:cs="David" w:hint="cs"/>
           <w:color w:val="00B050"/>
           <w:rtl/>
         </w:rPr>
-        <w:t xml:space="preserve"> לבדיקת איכות הקוד.</w:t>
+        <w:t xml:space="preserve"> </w:t>
+      </w:r>
+      <w:r>
+        <w:rPr>
+          <w:rFonts w:ascii="David" w:hAnsi="David" w:cs="David" w:hint="cs"/>
+          <w:color w:val="00B050"/>
+          <w:rtl/>
+        </w:rPr>
+        <w:t xml:space="preserve">שנמצא בגיטהאב של הקורס, לצורך </w:t>
+      </w:r>
+      <w:r>
+        <w:rPr>
+          <w:rFonts w:ascii="David" w:hAnsi="David" w:cs="David" w:hint="cs"/>
+          <w:color w:val="00B050"/>
+          <w:rtl/>
+        </w:rPr>
+        <w:t>בדיקת איכות הקוד.</w:t>
+      </w:r>
+    </w:p>
+    <w:p>
+      <w:pPr>
+        <w:pStyle w:val="BodyText"/>
+        <w:numPr>
+          <w:ilvl w:val="0"/>
+          <w:numId w:val="11"/>
+        </w:numPr>
+        <w:rPr>
+          <w:rFonts w:ascii="David" w:hAnsi="David" w:cs="David"/>
+          <w:color w:val="00B050"/>
+        </w:rPr>
+      </w:pPr>
+      <w:r>
+        <w:rPr>
+          <w:rFonts w:ascii="David" w:hAnsi="David" w:cs="David" w:hint="cs"/>
+          <w:color w:val="00B050"/>
+          <w:rtl/>
+        </w:rPr>
+        <w:t>תינתן עדיפות בהצגה לסטודנטים שיבנו עולם פיסיקלי מורכב ומעניין, הכולל רכיבים שנלמדו בשיעור, כגון מחברים.</w:t>
       </w:r>
     </w:p>
     <w:p>
@@ -653,52 +729,38 @@
           <w:rFonts w:hint="cs"/>
           <w:rtl/>
         </w:rPr>
-        <w:t xml:space="preserve">משחק </w:t>
-      </w:r>
-      <w:r>
-        <w:rPr>
-          <w:rFonts w:hint="cs"/>
-          <w:rtl/>
-        </w:rPr>
-        <w:t>1</w:t>
-      </w:r>
-      <w:r>
-        <w:rPr>
-          <w:rFonts w:hint="cs"/>
-          <w:rtl/>
-        </w:rPr>
-        <w:t xml:space="preserve">: </w:t>
-      </w:r>
-      <w:hyperlink r:id="rId8" w:history="1">
-        <w:r>
-          <w:rPr>
-            <w:rStyle w:val="Hyperlink"/>
-            <w:rFonts w:ascii="David" w:hAnsi="David" w:cs="David" w:hint="cs"/>
-          </w:rPr>
-          <w:t>T</w:t>
-        </w:r>
-        <w:r>
-          <w:rPr>
-            <w:rStyle w:val="Hyperlink"/>
-            <w:rFonts w:ascii="David" w:hAnsi="David" w:cs="David"/>
-          </w:rPr>
-          <w:t>he Incredibl</w:t>
-        </w:r>
-        <w:r>
-          <w:rPr>
-            <w:rStyle w:val="Hyperlink"/>
-            <w:rFonts w:ascii="David" w:hAnsi="David" w:cs="David"/>
-          </w:rPr>
-          <w:t>e</w:t>
-        </w:r>
-        <w:r>
-          <w:rPr>
-            <w:rStyle w:val="Hyperlink"/>
-            <w:rFonts w:ascii="David" w:hAnsi="David" w:cs="David"/>
-          </w:rPr>
-          <w:t xml:space="preserve"> Machine</w:t>
-        </w:r>
-      </w:hyperlink>
+        <w:t xml:space="preserve">משחק 1: </w:t>
+      </w:r>
+      <w:r>
+        <w:fldChar w:fldCharType="begin"/>
+      </w:r>
+      <w:r>
+        <w:instrText>HYPERLINK "https://www.youtube.com/watch?v=dl1LvFDgCio"</w:instrText>
+      </w:r>
+      <w:r>
+        <w:fldChar w:fldCharType="separate"/>
+      </w:r>
+      <w:r>
+        <w:rPr>
+          <w:rStyle w:val="Hyperlink"/>
+          <w:rFonts w:ascii="David" w:hAnsi="David" w:cs="David" w:hint="cs"/>
+        </w:rPr>
+        <w:t>T</w:t>
+      </w:r>
+      <w:r>
+        <w:rPr>
+          <w:rStyle w:val="Hyperlink"/>
+          <w:rFonts w:ascii="David" w:hAnsi="David" w:cs="David"/>
+        </w:rPr>
+        <w:t>he Incredible Machine</w:t>
+      </w:r>
+      <w:r>
+        <w:rPr>
+          <w:rStyle w:val="Hyperlink"/>
+          <w:rFonts w:ascii="David" w:hAnsi="David" w:cs="David"/>
+        </w:rPr>
+        <w:fldChar w:fldCharType="end"/>
+      </w:r>
     </w:p>
     <w:p>
       <w:pPr>
@@ -720,35 +782,7 @@
           <w:rFonts w:ascii="David" w:hAnsi="David" w:cs="David" w:hint="cs"/>
           <w:rtl/>
         </w:rPr>
-        <w:t xml:space="preserve">של חידות פיסיקליות. </w:t>
-      </w:r>
-      <w:r>
-        <w:rPr>
-          <w:rFonts w:ascii="David" w:hAnsi="David" w:cs="David" w:hint="cs"/>
-          <w:rtl/>
-        </w:rPr>
-        <w:t xml:space="preserve">השחקן צריך </w:t>
-      </w:r>
-      <w:r>
-        <w:rPr>
-          <w:rFonts w:ascii="David" w:hAnsi="David" w:cs="David" w:hint="cs"/>
-          <w:rtl/>
-        </w:rPr>
-        <w:t>לבנות מכונה פיסיקלית מרכיבים נתונים</w:t>
-      </w:r>
-      <w:r>
-        <w:rPr>
-          <w:rFonts w:ascii="David" w:hAnsi="David" w:cs="David" w:hint="cs"/>
-          <w:rtl/>
-        </w:rPr>
-        <w:t>, ע"י גרירת רכיבים למשטח</w:t>
-      </w:r>
-      <w:r>
-        <w:rPr>
-          <w:rFonts w:ascii="David" w:hAnsi="David" w:cs="David" w:hint="cs"/>
-          <w:rtl/>
-        </w:rPr>
-        <w:t>. המכונה  צריכה לבצע פעולה מוגדרת מראש. הבדלים בין רמות:</w:t>
+        <w:t>של חידות פיסיקליות. השחקן צריך לבנות מכונה פיסיקלית מרכיבים נתונים, ע"י גרירת רכיבים למשטח. המכונה  צריכה לבצע פעולה מוגדרת מראש. הבדלים בין רמות:</w:t>
       </w:r>
     </w:p>
     <w:p>
@@ -823,7 +857,8 @@
         </w:rPr>
         <w:t xml:space="preserve">: </w:t>
       </w:r>
-      <w:hyperlink r:id="rId9" w:history="1">
+      <w:hyperlink r:id="rId7" w:history="1">
+        <w:proofErr w:type="spellStart"/>
         <w:r>
           <w:rPr>
             <w:rStyle w:val="Hyperlink"/>
@@ -833,6 +868,7 @@
           </w:rPr>
           <w:t>SleepWalker</w:t>
         </w:r>
+        <w:proofErr w:type="spellEnd"/>
       </w:hyperlink>
     </w:p>
     <w:p>
@@ -1076,6 +1112,7 @@
           <w:rFonts w:ascii="David" w:hAnsi="David" w:cs="David"/>
           <w:rtl/>
         </w:rPr>
+        <w:lastRenderedPageBreak/>
         <w:t>חץ שמאלה – מוסיף לחללית כוח סיבובי שמאלה.</w:t>
       </w:r>
     </w:p>
@@ -1121,7 +1158,6 @@
           <w:rFonts w:ascii="David" w:hAnsi="David" w:cs="David" w:hint="cs"/>
           <w:rtl/>
         </w:rPr>
-        <w:lastRenderedPageBreak/>
         <w:t xml:space="preserve">רמה 1 </w:t>
       </w:r>
       <w:r>
@@ -1249,7 +1285,7 @@
         </w:rPr>
         <w:t>:</w:t>
       </w:r>
-      <w:hyperlink r:id="rId10" w:history="1">
+      <w:hyperlink r:id="rId8" w:history="1">
         <w:r>
           <w:rPr>
             <w:rStyle w:val="Hyperlink"/>
@@ -1268,7 +1304,7 @@
           <w:t xml:space="preserve"> </w:t>
         </w:r>
       </w:hyperlink>
-      <w:hyperlink r:id="rId11" w:history="1">
+      <w:hyperlink r:id="rId9" w:history="1">
         <w:r>
           <w:rPr>
             <w:rStyle w:val="Hyperlink"/>
@@ -1660,16 +1696,31 @@
         </w:rPr>
         <w:t xml:space="preserve">(כמו כאן </w:t>
       </w:r>
-      <w:hyperlink r:id="rId12" w:history="1">
-        <w:r>
-          <w:rPr>
-            <w:rStyle w:val="Hyperlink"/>
-            <w:rFonts w:ascii="David" w:hAnsi="David" w:cs="David"/>
-            <w:sz w:val="24"/>
-          </w:rPr>
-          <w:t>https://youtu.be/rLl9XBg7wSs?t=130</w:t>
-        </w:r>
-      </w:hyperlink>
+      <w:r>
+        <w:fldChar w:fldCharType="begin"/>
+      </w:r>
+      <w:r>
+        <w:instrText>HYPERLINK "https://youtu.be/rLl9XBg7wSs?t=130"</w:instrText>
+      </w:r>
+      <w:r>
+        <w:fldChar w:fldCharType="separate"/>
+      </w:r>
+      <w:r>
+        <w:rPr>
+          <w:rStyle w:val="Hyperlink"/>
+          <w:rFonts w:ascii="David" w:hAnsi="David" w:cs="David"/>
+          <w:sz w:val="24"/>
+        </w:rPr>
+        <w:t>https://youtu.be/rLl9XBg7wSs?t=130</w:t>
+      </w:r>
+      <w:r>
+        <w:rPr>
+          <w:rStyle w:val="Hyperlink"/>
+          <w:rFonts w:ascii="David" w:hAnsi="David" w:cs="David"/>
+          <w:sz w:val="24"/>
+        </w:rPr>
+        <w:fldChar w:fldCharType="end"/>
+      </w:r>
       <w:r>
         <w:rPr>
           <w:rFonts w:ascii="David" w:hAnsi="David" w:cs="David"/>
@@ -1723,7 +1774,7 @@
         </w:rPr>
         <w:t>:</w:t>
       </w:r>
-      <w:hyperlink r:id="rId13" w:history="1">
+      <w:hyperlink r:id="rId10" w:history="1">
         <w:r>
           <w:rPr>
             <w:rStyle w:val="Hyperlink"/>
@@ -1910,7 +1961,23 @@
           <w:sz w:val="24"/>
           <w:rtl/>
         </w:rPr>
-        <w:t>שוב, המשחק מחשב כמה בקבוקים מהנשארים נפלו</w:t>
+        <w:t xml:space="preserve">שוב, </w:t>
+      </w:r>
+      <w:r>
+        <w:rPr>
+          <w:rFonts w:ascii="David" w:hAnsi="David" w:cs="David" w:hint="cs"/>
+          <w:sz w:val="24"/>
+          <w:rtl/>
+        </w:rPr>
+        <w:t xml:space="preserve">נפלו </w:t>
+      </w:r>
+      <w:r>
+        <w:rPr>
+          <w:rFonts w:ascii="David" w:hAnsi="David" w:cs="David"/>
+          <w:sz w:val="24"/>
+          <w:rtl/>
+        </w:rPr>
+        <w:t>המשחק מחשב כמה בקבוקים מהנשארים נפלו</w:t>
       </w:r>
       <w:r>
         <w:rPr>
@@ -1941,7 +2008,7 @@
           <w:sz w:val="24"/>
           <w:rtl/>
         </w:rPr>
-        <w:t xml:space="preserve">אם כל הבקבוקים נפלו אחרי שני גלגולים </w:t>
+        <w:t xml:space="preserve">אם כל הבקבוקים אחרי שני גלגולים </w:t>
       </w:r>
       <w:r>
         <w:rPr>
@@ -2118,7 +2185,7 @@
         </w:rPr>
         <w:t xml:space="preserve">: </w:t>
       </w:r>
-      <w:hyperlink r:id="rId14" w:history="1">
+      <w:hyperlink r:id="rId11" w:history="1">
         <w:r>
           <w:rPr>
             <w:rStyle w:val="Hyperlink"/>
@@ -2343,12 +2410,14 @@
         </w:rPr>
         <w:t xml:space="preserve">להעזר בסצנה </w:t>
       </w:r>
+      <w:proofErr w:type="spellStart"/>
       <w:r>
         <w:rPr>
           <w:rFonts w:ascii="David" w:hAnsi="David" w:cs="David"/>
         </w:rPr>
         <w:t>AngryBall.unity</w:t>
       </w:r>
+      <w:proofErr w:type="spellEnd"/>
       <w:r>
         <w:rPr>
           <w:rFonts w:ascii="David" w:hAnsi="David" w:cs="David"/>
@@ -2449,7 +2518,7 @@
         <w:bidi/>
         <w:rPr>
           <w:rFonts w:ascii="David" w:hAnsi="David" w:cs="David"/>
-          <w:vertAlign w:val="subscript"/>
+          <w:rtl/>
         </w:rPr>
       </w:pPr>
       <w:r>
@@ -2479,7 +2548,7 @@
         <w:bidi/>
         <w:rPr>
           <w:rFonts w:ascii="David" w:hAnsi="David" w:cs="David"/>
-          <w:rtl/>
+          <w:vertAlign w:val="subscript"/>
         </w:rPr>
       </w:pPr>
     </w:p>
@@ -2496,6 +2565,7 @@
           <w:rFonts w:ascii="David" w:hAnsi="David" w:cs="David"/>
           <w:rtl/>
         </w:rPr>
+        <w:lastRenderedPageBreak/>
         <w:t xml:space="preserve">משחק </w:t>
       </w:r>
       <w:r>
@@ -2519,15 +2589,6 @@
         </w:rPr>
         <w:t xml:space="preserve"> ?</w:t>
       </w:r>
-    </w:p>
-    <w:p>
-      <w:pPr>
-        <w:bidi/>
-        <w:rPr>
-          <w:rFonts w:ascii="David" w:hAnsi="David" w:cs="David"/>
-          <w:rtl/>
-        </w:rPr>
-      </w:pPr>
     </w:p>
     <w:p>
       <w:pPr>
@@ -2552,8 +2613,8 @@
       </w:r>
     </w:p>
     <w:sectPr>
-      <w:headerReference w:type="default" r:id="rId15"/>
-      <w:footerReference w:type="default" r:id="rId16"/>
+      <w:headerReference w:type="default" r:id="rId12"/>
+      <w:footerReference w:type="default" r:id="rId13"/>
       <w:pgSz w:w="11906" w:h="16838"/>
       <w:pgMar w:top="1134" w:right="1134" w:bottom="1134" w:left="1134" w:header="720" w:footer="720" w:gutter="0"/>
       <w:cols w:space="720"/>
@@ -2563,7 +2624,7 @@
 </file>
 
 <file path=word/endnotes.xml><?xml version="1.0" encoding="utf-8"?>
-<w:endnotes xmlns:wpc="http://schemas.microsoft.com/office/word/2010/wordprocessingCanvas" xmlns:cx="http://schemas.microsoft.com/office/drawing/2014/chartex" xmlns:cx1="http://schemas.microsoft.com/office/drawing/2015/9/8/chartex" xmlns:cx2="http://schemas.microsoft.com/office/drawing/2015/10/21/chartex" xmlns:cx3="http://schemas.microsoft.com/office/drawing/2016/5/9/chartex" xmlns:cx4="http://schemas.microsoft.com/office/drawing/2016/5/10/chartex" xmlns:cx5="http://schemas.microsoft.com/office/drawing/2016/5/11/chartex" xmlns:cx6="http://schemas.microsoft.com/office/drawing/2016/5/12/chartex" xmlns:cx7="http://schemas.microsoft.com/office/drawing/2016/5/13/chartex" xmlns:cx8="http://schemas.microsoft.com/office/drawing/2016/5/14/chartex" xmlns:mc="http://schemas.openxmlformats.org/markup-compatibility/2006" xmlns:aink="http://schemas.microsoft.com/office/drawing/2016/ink" xmlns:am3d="http://schemas.microsoft.com/office/drawing/2017/model3d" xmlns:o="urn:schemas-microsoft-com:office:office" xmlns:oel="http://schemas.microsoft.com/office/2019/extlst" xmlns:r="http://schemas.openxmlformats.org/officeDocument/2006/relationships" xmlns:m="http://schemas.openxmlformats.org/officeDocument/2006/math" xmlns:v="urn:schemas-microsoft-com:vml" xmlns:wp14="http://schemas.microsoft.com/office/word/2010/wordprocessingDrawing" xmlns:wp="http://schemas.openxmlformats.org/drawingml/2006/wordprocessingDrawing" xmlns:w10="urn:schemas-microsoft-com:office:word" xmlns:w="http://schemas.openxmlformats.org/wordprocessingml/2006/main" xmlns:w14="http://schemas.microsoft.com/office/word/2010/wordml" xmlns:w15="http://schemas.microsoft.com/office/word/2012/wordml" xmlns:w16cex="http://schemas.microsoft.com/office/word/2018/wordml/cex" xmlns:w16cid="http://schemas.microsoft.com/office/word/2016/wordml/cid" xmlns:w16="http://schemas.microsoft.com/office/word/2018/wordml" xmlns:w16sdtdh="http://schemas.microsoft.com/office/word/2020/wordml/sdtdatahash" xmlns:w16se="http://schemas.microsoft.com/office/word/2015/wordml/symex" xmlns:wpg="http://schemas.microsoft.com/office/word/2010/wordprocessingGroup" xmlns:wpi="http://schemas.microsoft.com/office/word/2010/wordprocessingInk" xmlns:wne="http://schemas.microsoft.com/office/word/2006/wordml" xmlns:wps="http://schemas.microsoft.com/office/word/2010/wordprocessingShape" mc:Ignorable="w14 w15 w16se w16cid w16 w16cex w16sdtdh wp14">
+<w:endnotes xmlns:wpc="http://schemas.microsoft.com/office/word/2010/wordprocessingCanvas" xmlns:cx="http://schemas.microsoft.com/office/drawing/2014/chartex" xmlns:cx1="http://schemas.microsoft.com/office/drawing/2015/9/8/chartex" xmlns:cx2="http://schemas.microsoft.com/office/drawing/2015/10/21/chartex" xmlns:cx3="http://schemas.microsoft.com/office/drawing/2016/5/9/chartex" xmlns:cx4="http://schemas.microsoft.com/office/drawing/2016/5/10/chartex" xmlns:cx5="http://schemas.microsoft.com/office/drawing/2016/5/11/chartex" xmlns:cx6="http://schemas.microsoft.com/office/drawing/2016/5/12/chartex" xmlns:cx7="http://schemas.microsoft.com/office/drawing/2016/5/13/chartex" xmlns:cx8="http://schemas.microsoft.com/office/drawing/2016/5/14/chartex" xmlns:mc="http://schemas.openxmlformats.org/markup-compatibility/2006" xmlns:aink="http://schemas.microsoft.com/office/drawing/2016/ink" xmlns:am3d="http://schemas.microsoft.com/office/drawing/2017/model3d" xmlns:o="urn:schemas-microsoft-com:office:office" xmlns:oel="http://schemas.microsoft.com/office/2019/extlst" xmlns:r="http://schemas.openxmlformats.org/officeDocument/2006/relationships" xmlns:m="http://schemas.openxmlformats.org/officeDocument/2006/math" xmlns:v="urn:schemas-microsoft-com:vml" xmlns:wp14="http://schemas.microsoft.com/office/word/2010/wordprocessingDrawing" xmlns:wp="http://schemas.openxmlformats.org/drawingml/2006/wordprocessingDrawing" xmlns:w10="urn:schemas-microsoft-com:office:word" xmlns:w="http://schemas.openxmlformats.org/wordprocessingml/2006/main" xmlns:w14="http://schemas.microsoft.com/office/word/2010/wordml" xmlns:w15="http://schemas.microsoft.com/office/word/2012/wordml" xmlns:w16cex="http://schemas.microsoft.com/office/word/2018/wordml/cex" xmlns:w16cid="http://schemas.microsoft.com/office/word/2016/wordml/cid" xmlns:w16="http://schemas.microsoft.com/office/word/2018/wordml" xmlns:w16du="http://schemas.microsoft.com/office/word/2023/wordml/word16du" xmlns:w16sdtdh="http://schemas.microsoft.com/office/word/2020/wordml/sdtdatahash" xmlns:w16se="http://schemas.microsoft.com/office/word/2015/wordml/symex" xmlns:wpg="http://schemas.microsoft.com/office/word/2010/wordprocessingGroup" xmlns:wpi="http://schemas.microsoft.com/office/word/2010/wordprocessingInk" xmlns:wne="http://schemas.microsoft.com/office/word/2006/wordml" xmlns:wps="http://schemas.microsoft.com/office/word/2010/wordprocessingShape" mc:Ignorable="w14 w15 w16se w16cid w16 w16cex w16sdtdh w16du wp14">
   <w:endnote w:type="separator" w:id="-1">
     <w:p>
       <w:r>
@@ -2582,7 +2643,7 @@
 </file>
 
 <file path=word/footer1.xml><?xml version="1.0" encoding="utf-8"?>
-<w:ftr xmlns:wpc="http://schemas.microsoft.com/office/word/2010/wordprocessingCanvas" xmlns:cx="http://schemas.microsoft.com/office/drawing/2014/chartex" xmlns:cx1="http://schemas.microsoft.com/office/drawing/2015/9/8/chartex" xmlns:cx2="http://schemas.microsoft.com/office/drawing/2015/10/21/chartex" xmlns:cx3="http://schemas.microsoft.com/office/drawing/2016/5/9/chartex" xmlns:cx4="http://schemas.microsoft.com/office/drawing/2016/5/10/chartex" xmlns:cx5="http://schemas.microsoft.com/office/drawing/2016/5/11/chartex" xmlns:cx6="http://schemas.microsoft.com/office/drawing/2016/5/12/chartex" xmlns:cx7="http://schemas.microsoft.com/office/drawing/2016/5/13/chartex" xmlns:cx8="http://schemas.microsoft.com/office/drawing/2016/5/14/chartex" xmlns:mc="http://schemas.openxmlformats.org/markup-compatibility/2006" xmlns:aink="http://schemas.microsoft.com/office/drawing/2016/ink" xmlns:am3d="http://schemas.microsoft.com/office/drawing/2017/model3d" xmlns:o="urn:schemas-microsoft-com:office:office" xmlns:oel="http://schemas.microsoft.com/office/2019/extlst" xmlns:r="http://schemas.openxmlformats.org/officeDocument/2006/relationships" xmlns:m="http://schemas.openxmlformats.org/officeDocument/2006/math" xmlns:v="urn:schemas-microsoft-com:vml" xmlns:wp14="http://schemas.microsoft.com/office/word/2010/wordprocessingDrawing" xmlns:wp="http://schemas.openxmlformats.org/drawingml/2006/wordprocessingDrawing" xmlns:w10="urn:schemas-microsoft-com:office:word" xmlns:w="http://schemas.openxmlformats.org/wordprocessingml/2006/main" xmlns:w14="http://schemas.microsoft.com/office/word/2010/wordml" xmlns:w15="http://schemas.microsoft.com/office/word/2012/wordml" xmlns:w16cex="http://schemas.microsoft.com/office/word/2018/wordml/cex" xmlns:w16cid="http://schemas.microsoft.com/office/word/2016/wordml/cid" xmlns:w16="http://schemas.microsoft.com/office/word/2018/wordml" xmlns:w16sdtdh="http://schemas.microsoft.com/office/word/2020/wordml/sdtdatahash" xmlns:w16se="http://schemas.microsoft.com/office/word/2015/wordml/symex" xmlns:wpg="http://schemas.microsoft.com/office/word/2010/wordprocessingGroup" xmlns:wpi="http://schemas.microsoft.com/office/word/2010/wordprocessingInk" xmlns:wne="http://schemas.microsoft.com/office/word/2006/wordml" xmlns:wps="http://schemas.microsoft.com/office/word/2010/wordprocessingShape" mc:Ignorable="w14 w15 w16se w16cid w16 w16cex w16sdtdh wp14">
+<w:ftr xmlns:wpc="http://schemas.microsoft.com/office/word/2010/wordprocessingCanvas" xmlns:cx="http://schemas.microsoft.com/office/drawing/2014/chartex" xmlns:cx1="http://schemas.microsoft.com/office/drawing/2015/9/8/chartex" xmlns:cx2="http://schemas.microsoft.com/office/drawing/2015/10/21/chartex" xmlns:cx3="http://schemas.microsoft.com/office/drawing/2016/5/9/chartex" xmlns:cx4="http://schemas.microsoft.com/office/drawing/2016/5/10/chartex" xmlns:cx5="http://schemas.microsoft.com/office/drawing/2016/5/11/chartex" xmlns:cx6="http://schemas.microsoft.com/office/drawing/2016/5/12/chartex" xmlns:cx7="http://schemas.microsoft.com/office/drawing/2016/5/13/chartex" xmlns:cx8="http://schemas.microsoft.com/office/drawing/2016/5/14/chartex" xmlns:mc="http://schemas.openxmlformats.org/markup-compatibility/2006" xmlns:aink="http://schemas.microsoft.com/office/drawing/2016/ink" xmlns:am3d="http://schemas.microsoft.com/office/drawing/2017/model3d" xmlns:o="urn:schemas-microsoft-com:office:office" xmlns:oel="http://schemas.microsoft.com/office/2019/extlst" xmlns:r="http://schemas.openxmlformats.org/officeDocument/2006/relationships" xmlns:m="http://schemas.openxmlformats.org/officeDocument/2006/math" xmlns:v="urn:schemas-microsoft-com:vml" xmlns:wp14="http://schemas.microsoft.com/office/word/2010/wordprocessingDrawing" xmlns:wp="http://schemas.openxmlformats.org/drawingml/2006/wordprocessingDrawing" xmlns:w10="urn:schemas-microsoft-com:office:word" xmlns:w="http://schemas.openxmlformats.org/wordprocessingml/2006/main" xmlns:w14="http://schemas.microsoft.com/office/word/2010/wordml" xmlns:w15="http://schemas.microsoft.com/office/word/2012/wordml" xmlns:w16cex="http://schemas.microsoft.com/office/word/2018/wordml/cex" xmlns:w16cid="http://schemas.microsoft.com/office/word/2016/wordml/cid" xmlns:w16="http://schemas.microsoft.com/office/word/2018/wordml" xmlns:w16du="http://schemas.microsoft.com/office/word/2023/wordml/word16du" xmlns:w16sdtdh="http://schemas.microsoft.com/office/word/2020/wordml/sdtdatahash" xmlns:w16se="http://schemas.microsoft.com/office/word/2015/wordml/symex" xmlns:wpg="http://schemas.microsoft.com/office/word/2010/wordprocessingGroup" xmlns:wpi="http://schemas.microsoft.com/office/word/2010/wordprocessingInk" xmlns:wne="http://schemas.microsoft.com/office/word/2006/wordml" xmlns:wps="http://schemas.microsoft.com/office/word/2010/wordprocessingShape" mc:Ignorable="w14 w15 w16se w16cid w16 w16cex w16sdtdh w16du wp14">
   <w:p>
     <w:pPr>
       <w:pStyle w:val="Footer"/>
@@ -2623,14 +2684,20 @@
       <w:rPr>
         <w:rtl/>
       </w:rPr>
-      <w:t xml:space="preserve"> -</w:t>
+      <w:t xml:space="preserve"> </w:t>
+    </w:r>
+    <w:r>
+      <w:rPr>
+        <w:rtl/>
+      </w:rPr>
+      <w:t>-</w:t>
     </w:r>
   </w:p>
 </w:ftr>
 </file>
 
 <file path=word/footnotes.xml><?xml version="1.0" encoding="utf-8"?>
-<w:footnotes xmlns:wpc="http://schemas.microsoft.com/office/word/2010/wordprocessingCanvas" xmlns:cx="http://schemas.microsoft.com/office/drawing/2014/chartex" xmlns:cx1="http://schemas.microsoft.com/office/drawing/2015/9/8/chartex" xmlns:cx2="http://schemas.microsoft.com/office/drawing/2015/10/21/chartex" xmlns:cx3="http://schemas.microsoft.com/office/drawing/2016/5/9/chartex" xmlns:cx4="http://schemas.microsoft.com/office/drawing/2016/5/10/chartex" xmlns:cx5="http://schemas.microsoft.com/office/drawing/2016/5/11/chartex" xmlns:cx6="http://schemas.microsoft.com/office/drawing/2016/5/12/chartex" xmlns:cx7="http://schemas.microsoft.com/office/drawing/2016/5/13/chartex" xmlns:cx8="http://schemas.microsoft.com/office/drawing/2016/5/14/chartex" xmlns:mc="http://schemas.openxmlformats.org/markup-compatibility/2006" xmlns:aink="http://schemas.microsoft.com/office/drawing/2016/ink" xmlns:am3d="http://schemas.microsoft.com/office/drawing/2017/model3d" xmlns:o="urn:schemas-microsoft-com:office:office" xmlns:oel="http://schemas.microsoft.com/office/2019/extlst" xmlns:r="http://schemas.openxmlformats.org/officeDocument/2006/relationships" xmlns:m="http://schemas.openxmlformats.org/officeDocument/2006/math" xmlns:v="urn:schemas-microsoft-com:vml" xmlns:wp14="http://schemas.microsoft.com/office/word/2010/wordprocessingDrawing" xmlns:wp="http://schemas.openxmlformats.org/drawingml/2006/wordprocessingDrawing" xmlns:w10="urn:schemas-microsoft-com:office:word" xmlns:w="http://schemas.openxmlformats.org/wordprocessingml/2006/main" xmlns:w14="http://schemas.microsoft.com/office/word/2010/wordml" xmlns:w15="http://schemas.microsoft.com/office/word/2012/wordml" xmlns:w16cex="http://schemas.microsoft.com/office/word/2018/wordml/cex" xmlns:w16cid="http://schemas.microsoft.com/office/word/2016/wordml/cid" xmlns:w16="http://schemas.microsoft.com/office/word/2018/wordml" xmlns:w16sdtdh="http://schemas.microsoft.com/office/word/2020/wordml/sdtdatahash" xmlns:w16se="http://schemas.microsoft.com/office/word/2015/wordml/symex" xmlns:wpg="http://schemas.microsoft.com/office/word/2010/wordprocessingGroup" xmlns:wpi="http://schemas.microsoft.com/office/word/2010/wordprocessingInk" xmlns:wne="http://schemas.microsoft.com/office/word/2006/wordml" xmlns:wps="http://schemas.microsoft.com/office/word/2010/wordprocessingShape" mc:Ignorable="w14 w15 w16se w16cid w16 w16cex w16sdtdh wp14">
+<w:footnotes xmlns:wpc="http://schemas.microsoft.com/office/word/2010/wordprocessingCanvas" xmlns:cx="http://schemas.microsoft.com/office/drawing/2014/chartex" xmlns:cx1="http://schemas.microsoft.com/office/drawing/2015/9/8/chartex" xmlns:cx2="http://schemas.microsoft.com/office/drawing/2015/10/21/chartex" xmlns:cx3="http://schemas.microsoft.com/office/drawing/2016/5/9/chartex" xmlns:cx4="http://schemas.microsoft.com/office/drawing/2016/5/10/chartex" xmlns:cx5="http://schemas.microsoft.com/office/drawing/2016/5/11/chartex" xmlns:cx6="http://schemas.microsoft.com/office/drawing/2016/5/12/chartex" xmlns:cx7="http://schemas.microsoft.com/office/drawing/2016/5/13/chartex" xmlns:cx8="http://schemas.microsoft.com/office/drawing/2016/5/14/chartex" xmlns:mc="http://schemas.openxmlformats.org/markup-compatibility/2006" xmlns:aink="http://schemas.microsoft.com/office/drawing/2016/ink" xmlns:am3d="http://schemas.microsoft.com/office/drawing/2017/model3d" xmlns:o="urn:schemas-microsoft-com:office:office" xmlns:oel="http://schemas.microsoft.com/office/2019/extlst" xmlns:r="http://schemas.openxmlformats.org/officeDocument/2006/relationships" xmlns:m="http://schemas.openxmlformats.org/officeDocument/2006/math" xmlns:v="urn:schemas-microsoft-com:vml" xmlns:wp14="http://schemas.microsoft.com/office/word/2010/wordprocessingDrawing" xmlns:wp="http://schemas.openxmlformats.org/drawingml/2006/wordprocessingDrawing" xmlns:w10="urn:schemas-microsoft-com:office:word" xmlns:w="http://schemas.openxmlformats.org/wordprocessingml/2006/main" xmlns:w14="http://schemas.microsoft.com/office/word/2010/wordml" xmlns:w15="http://schemas.microsoft.com/office/word/2012/wordml" xmlns:w16cex="http://schemas.microsoft.com/office/word/2018/wordml/cex" xmlns:w16cid="http://schemas.microsoft.com/office/word/2016/wordml/cid" xmlns:w16="http://schemas.microsoft.com/office/word/2018/wordml" xmlns:w16du="http://schemas.microsoft.com/office/word/2023/wordml/word16du" xmlns:w16sdtdh="http://schemas.microsoft.com/office/word/2020/wordml/sdtdatahash" xmlns:w16se="http://schemas.microsoft.com/office/word/2015/wordml/symex" xmlns:wpg="http://schemas.microsoft.com/office/word/2010/wordprocessingGroup" xmlns:wpi="http://schemas.microsoft.com/office/word/2010/wordprocessingInk" xmlns:wne="http://schemas.microsoft.com/office/word/2006/wordml" xmlns:wps="http://schemas.microsoft.com/office/word/2010/wordprocessingShape" mc:Ignorable="w14 w15 w16se w16cid w16 w16cex w16sdtdh w16du wp14">
   <w:footnote w:type="separator" w:id="-1">
     <w:p>
       <w:r>
@@ -2652,7 +2719,7 @@
 </file>
 
 <file path=word/header1.xml><?xml version="1.0" encoding="utf-8"?>
-<w:hdr xmlns:wpc="http://schemas.microsoft.com/office/word/2010/wordprocessingCanvas" xmlns:cx="http://schemas.microsoft.com/office/drawing/2014/chartex" xmlns:cx1="http://schemas.microsoft.com/office/drawing/2015/9/8/chartex" xmlns:cx2="http://schemas.microsoft.com/office/drawing/2015/10/21/chartex" xmlns:cx3="http://schemas.microsoft.com/office/drawing/2016/5/9/chartex" xmlns:cx4="http://schemas.microsoft.com/office/drawing/2016/5/10/chartex" xmlns:cx5="http://schemas.microsoft.com/office/drawing/2016/5/11/chartex" xmlns:cx6="http://schemas.microsoft.com/office/drawing/2016/5/12/chartex" xmlns:cx7="http://schemas.microsoft.com/office/drawing/2016/5/13/chartex" xmlns:cx8="http://schemas.microsoft.com/office/drawing/2016/5/14/chartex" xmlns:mc="http://schemas.openxmlformats.org/markup-compatibility/2006" xmlns:aink="http://schemas.microsoft.com/office/drawing/2016/ink" xmlns:am3d="http://schemas.microsoft.com/office/drawing/2017/model3d" xmlns:o="urn:schemas-microsoft-com:office:office" xmlns:oel="http://schemas.microsoft.com/office/2019/extlst" xmlns:r="http://schemas.openxmlformats.org/officeDocument/2006/relationships" xmlns:m="http://schemas.openxmlformats.org/officeDocument/2006/math" xmlns:v="urn:schemas-microsoft-com:vml" xmlns:wp14="http://schemas.microsoft.com/office/word/2010/wordprocessingDrawing" xmlns:wp="http://schemas.openxmlformats.org/drawingml/2006/wordprocessingDrawing" xmlns:w10="urn:schemas-microsoft-com:office:word" xmlns:w="http://schemas.openxmlformats.org/wordprocessingml/2006/main" xmlns:w14="http://schemas.microsoft.com/office/word/2010/wordml" xmlns:w15="http://schemas.microsoft.com/office/word/2012/wordml" xmlns:w16cex="http://schemas.microsoft.com/office/word/2018/wordml/cex" xmlns:w16cid="http://schemas.microsoft.com/office/word/2016/wordml/cid" xmlns:w16="http://schemas.microsoft.com/office/word/2018/wordml" xmlns:w16sdtdh="http://schemas.microsoft.com/office/word/2020/wordml/sdtdatahash" xmlns:w16se="http://schemas.microsoft.com/office/word/2015/wordml/symex" xmlns:wpg="http://schemas.microsoft.com/office/word/2010/wordprocessingGroup" xmlns:wpi="http://schemas.microsoft.com/office/word/2010/wordprocessingInk" xmlns:wne="http://schemas.microsoft.com/office/word/2006/wordml" xmlns:wps="http://schemas.microsoft.com/office/word/2010/wordprocessingShape" mc:Ignorable="w14 w15 w16se w16cid w16 w16cex w16sdtdh wp14">
+<w:hdr xmlns:wpc="http://schemas.microsoft.com/office/word/2010/wordprocessingCanvas" xmlns:cx="http://schemas.microsoft.com/office/drawing/2014/chartex" xmlns:cx1="http://schemas.microsoft.com/office/drawing/2015/9/8/chartex" xmlns:cx2="http://schemas.microsoft.com/office/drawing/2015/10/21/chartex" xmlns:cx3="http://schemas.microsoft.com/office/drawing/2016/5/9/chartex" xmlns:cx4="http://schemas.microsoft.com/office/drawing/2016/5/10/chartex" xmlns:cx5="http://schemas.microsoft.com/office/drawing/2016/5/11/chartex" xmlns:cx6="http://schemas.microsoft.com/office/drawing/2016/5/12/chartex" xmlns:cx7="http://schemas.microsoft.com/office/drawing/2016/5/13/chartex" xmlns:cx8="http://schemas.microsoft.com/office/drawing/2016/5/14/chartex" xmlns:mc="http://schemas.openxmlformats.org/markup-compatibility/2006" xmlns:aink="http://schemas.microsoft.com/office/drawing/2016/ink" xmlns:am3d="http://schemas.microsoft.com/office/drawing/2017/model3d" xmlns:o="urn:schemas-microsoft-com:office:office" xmlns:oel="http://schemas.microsoft.com/office/2019/extlst" xmlns:r="http://schemas.openxmlformats.org/officeDocument/2006/relationships" xmlns:m="http://schemas.openxmlformats.org/officeDocument/2006/math" xmlns:v="urn:schemas-microsoft-com:vml" xmlns:wp14="http://schemas.microsoft.com/office/word/2010/wordprocessingDrawing" xmlns:wp="http://schemas.openxmlformats.org/drawingml/2006/wordprocessingDrawing" xmlns:w10="urn:schemas-microsoft-com:office:word" xmlns:w="http://schemas.openxmlformats.org/wordprocessingml/2006/main" xmlns:w14="http://schemas.microsoft.com/office/word/2010/wordml" xmlns:w15="http://schemas.microsoft.com/office/word/2012/wordml" xmlns:w16cex="http://schemas.microsoft.com/office/word/2018/wordml/cex" xmlns:w16cid="http://schemas.microsoft.com/office/word/2016/wordml/cid" xmlns:w16="http://schemas.microsoft.com/office/word/2018/wordml" xmlns:w16du="http://schemas.microsoft.com/office/word/2023/wordml/word16du" xmlns:w16sdtdh="http://schemas.microsoft.com/office/word/2020/wordml/sdtdatahash" xmlns:w16se="http://schemas.microsoft.com/office/word/2015/wordml/symex" xmlns:wpg="http://schemas.microsoft.com/office/word/2010/wordprocessingGroup" xmlns:wpi="http://schemas.microsoft.com/office/word/2010/wordprocessingInk" xmlns:wne="http://schemas.microsoft.com/office/word/2006/wordml" xmlns:wps="http://schemas.microsoft.com/office/word/2010/wordprocessingShape" mc:Ignorable="w14 w15 w16se w16cid w16 w16cex w16sdtdh w16du wp14">
   <w:p>
     <w:pPr>
       <w:pStyle w:val="Header"/>
@@ -2680,7 +2747,7 @@
 </file>
 
 <file path=word/numbering.xml><?xml version="1.0" encoding="utf-8"?>
-<w:numbering xmlns:wpc="http://schemas.microsoft.com/office/word/2010/wordprocessingCanvas" xmlns:cx="http://schemas.microsoft.com/office/drawing/2014/chartex" xmlns:cx1="http://schemas.microsoft.com/office/drawing/2015/9/8/chartex" xmlns:cx2="http://schemas.microsoft.com/office/drawing/2015/10/21/chartex" xmlns:cx3="http://schemas.microsoft.com/office/drawing/2016/5/9/chartex" xmlns:cx4="http://schemas.microsoft.com/office/drawing/2016/5/10/chartex" xmlns:cx5="http://schemas.microsoft.com/office/drawing/2016/5/11/chartex" xmlns:cx6="http://schemas.microsoft.com/office/drawing/2016/5/12/chartex" xmlns:cx7="http://schemas.microsoft.com/office/drawing/2016/5/13/chartex" xmlns:cx8="http://schemas.microsoft.com/office/drawing/2016/5/14/chartex" xmlns:mc="http://schemas.openxmlformats.org/markup-compatibility/2006" xmlns:aink="http://schemas.microsoft.com/office/drawing/2016/ink" xmlns:am3d="http://schemas.microsoft.com/office/drawing/2017/model3d" xmlns:o="urn:schemas-microsoft-com:office:office" xmlns:oel="http://schemas.microsoft.com/office/2019/extlst" xmlns:r="http://schemas.openxmlformats.org/officeDocument/2006/relationships" xmlns:m="http://schemas.openxmlformats.org/officeDocument/2006/math" xmlns:v="urn:schemas-microsoft-com:vml" xmlns:wp14="http://schemas.microsoft.com/office/word/2010/wordprocessingDrawing" xmlns:wp="http://schemas.openxmlformats.org/drawingml/2006/wordprocessingDrawing" xmlns:w10="urn:schemas-microsoft-com:office:word" xmlns:w="http://schemas.openxmlformats.org/wordprocessingml/2006/main" xmlns:w14="http://schemas.microsoft.com/office/word/2010/wordml" xmlns:w15="http://schemas.microsoft.com/office/word/2012/wordml" xmlns:w16cex="http://schemas.microsoft.com/office/word/2018/wordml/cex" xmlns:w16cid="http://schemas.microsoft.com/office/word/2016/wordml/cid" xmlns:w16="http://schemas.microsoft.com/office/word/2018/wordml" xmlns:w16sdtdh="http://schemas.microsoft.com/office/word/2020/wordml/sdtdatahash" xmlns:w16se="http://schemas.microsoft.com/office/word/2015/wordml/symex" xmlns:wpg="http://schemas.microsoft.com/office/word/2010/wordprocessingGroup" xmlns:wpi="http://schemas.microsoft.com/office/word/2010/wordprocessingInk" xmlns:wne="http://schemas.microsoft.com/office/word/2006/wordml" xmlns:wps="http://schemas.microsoft.com/office/word/2010/wordprocessingShape" mc:Ignorable="w14 w15 w16se w16cid w16 w16cex w16sdtdh wp14">
+<w:numbering xmlns:wpc="http://schemas.microsoft.com/office/word/2010/wordprocessingCanvas" xmlns:cx="http://schemas.microsoft.com/office/drawing/2014/chartex" xmlns:cx1="http://schemas.microsoft.com/office/drawing/2015/9/8/chartex" xmlns:cx2="http://schemas.microsoft.com/office/drawing/2015/10/21/chartex" xmlns:cx3="http://schemas.microsoft.com/office/drawing/2016/5/9/chartex" xmlns:cx4="http://schemas.microsoft.com/office/drawing/2016/5/10/chartex" xmlns:cx5="http://schemas.microsoft.com/office/drawing/2016/5/11/chartex" xmlns:cx6="http://schemas.microsoft.com/office/drawing/2016/5/12/chartex" xmlns:cx7="http://schemas.microsoft.com/office/drawing/2016/5/13/chartex" xmlns:cx8="http://schemas.microsoft.com/office/drawing/2016/5/14/chartex" xmlns:mc="http://schemas.openxmlformats.org/markup-compatibility/2006" xmlns:aink="http://schemas.microsoft.com/office/drawing/2016/ink" xmlns:am3d="http://schemas.microsoft.com/office/drawing/2017/model3d" xmlns:o="urn:schemas-microsoft-com:office:office" xmlns:oel="http://schemas.microsoft.com/office/2019/extlst" xmlns:r="http://schemas.openxmlformats.org/officeDocument/2006/relationships" xmlns:m="http://schemas.openxmlformats.org/officeDocument/2006/math" xmlns:v="urn:schemas-microsoft-com:vml" xmlns:wp14="http://schemas.microsoft.com/office/word/2010/wordprocessingDrawing" xmlns:wp="http://schemas.openxmlformats.org/drawingml/2006/wordprocessingDrawing" xmlns:w10="urn:schemas-microsoft-com:office:word" xmlns:w="http://schemas.openxmlformats.org/wordprocessingml/2006/main" xmlns:w14="http://schemas.microsoft.com/office/word/2010/wordml" xmlns:w15="http://schemas.microsoft.com/office/word/2012/wordml" xmlns:w16cex="http://schemas.microsoft.com/office/word/2018/wordml/cex" xmlns:w16cid="http://schemas.microsoft.com/office/word/2016/wordml/cid" xmlns:w16="http://schemas.microsoft.com/office/word/2018/wordml" xmlns:w16du="http://schemas.microsoft.com/office/word/2023/wordml/word16du" xmlns:w16sdtdh="http://schemas.microsoft.com/office/word/2020/wordml/sdtdatahash" xmlns:w16se="http://schemas.microsoft.com/office/word/2015/wordml/symex" xmlns:wpg="http://schemas.microsoft.com/office/word/2010/wordprocessingGroup" xmlns:wpi="http://schemas.microsoft.com/office/word/2010/wordprocessingInk" xmlns:wne="http://schemas.microsoft.com/office/word/2006/wordml" xmlns:wps="http://schemas.microsoft.com/office/word/2010/wordprocessingShape" mc:Ignorable="w14 w15 w16se w16cid w16 w16cex w16sdtdh w16du wp14">
   <w:abstractNum w:abstractNumId="0" w15:restartNumberingAfterBreak="0">
     <w:nsid w:val="125924A7"/>
     <w:multiLevelType w:val="hybridMultilevel"/>
@@ -3957,11 +4024,11 @@
 </file>
 
 <file path=word/styles.xml><?xml version="1.0" encoding="utf-8"?>
-<w:styles xmlns:mc="http://schemas.openxmlformats.org/markup-compatibility/2006" xmlns:r="http://schemas.openxmlformats.org/officeDocument/2006/relationships" xmlns:w="http://schemas.openxmlformats.org/wordprocessingml/2006/main" xmlns:w14="http://schemas.microsoft.com/office/word/2010/wordml" xmlns:w15="http://schemas.microsoft.com/office/word/2012/wordml" xmlns:w16cex="http://schemas.microsoft.com/office/word/2018/wordml/cex" xmlns:w16cid="http://schemas.microsoft.com/office/word/2016/wordml/cid" xmlns:w16="http://schemas.microsoft.com/office/word/2018/wordml" xmlns:w16sdtdh="http://schemas.microsoft.com/office/word/2020/wordml/sdtdatahash" xmlns:w16se="http://schemas.microsoft.com/office/word/2015/wordml/symex" mc:Ignorable="w14 w15 w16se w16cid w16 w16cex w16sdtdh">
+<w:styles xmlns:mc="http://schemas.openxmlformats.org/markup-compatibility/2006" xmlns:r="http://schemas.openxmlformats.org/officeDocument/2006/relationships" xmlns:w="http://schemas.openxmlformats.org/wordprocessingml/2006/main" xmlns:w14="http://schemas.microsoft.com/office/word/2010/wordml" xmlns:w15="http://schemas.microsoft.com/office/word/2012/wordml" xmlns:w16cex="http://schemas.microsoft.com/office/word/2018/wordml/cex" xmlns:w16cid="http://schemas.microsoft.com/office/word/2016/wordml/cid" xmlns:w16="http://schemas.microsoft.com/office/word/2018/wordml" xmlns:w16du="http://schemas.microsoft.com/office/word/2023/wordml/word16du" xmlns:w16sdtdh="http://schemas.microsoft.com/office/word/2020/wordml/sdtdatahash" xmlns:w16se="http://schemas.microsoft.com/office/word/2015/wordml/symex" mc:Ignorable="w14 w15 w16se w16cid w16 w16cex w16sdtdh w16du">
   <w:docDefaults>
     <w:rPrDefault>
       <w:rPr>
-        <w:rFonts w:ascii="Liberation Serif" w:eastAsia="Noto Sans CJK SC Regular" w:hAnsi="Liberation Serif" w:cs="Nachlieli CLM"/>
+        <w:rFonts w:ascii="Liberation Serif" w:eastAsia="SimSun" w:hAnsi="Liberation Serif" w:cs="Nachlieli CLM"/>
         <w:kern w:val="3"/>
         <w:sz w:val="24"/>
         <w:szCs w:val="24"/>

</xml_diff>